<commit_message>
change in my word document
</commit_message>
<xml_diff>
--- a/Practicals/01_git/Practical_01.docx
+++ b/Practicals/01_git/Practical_01.docx
@@ -164,7 +164,15 @@
         </w:numPr>
       </w:pPr>
       <w:r>
-        <w:t xml:space="preserve">Download and install Sourcetree </w:t>
+        <w:t xml:space="preserve">Download and install </w:t>
+      </w:r>
+      <w:proofErr w:type="spellStart"/>
+      <w:r>
+        <w:t>Sourcetree</w:t>
+      </w:r>
+      <w:proofErr w:type="spellEnd"/>
+      <w:r>
+        <w:t xml:space="preserve"> </w:t>
       </w:r>
     </w:p>
     <w:p>
@@ -191,8 +199,13 @@
         </w:numPr>
       </w:pPr>
       <w:r>
-        <w:t>Add account into Sourcetree</w:t>
-      </w:r>
+        <w:t xml:space="preserve">Add account into </w:t>
+      </w:r>
+      <w:proofErr w:type="spellStart"/>
+      <w:r>
+        <w:t>Sourcetree</w:t>
+      </w:r>
+      <w:proofErr w:type="spellEnd"/>
       <w:r>
         <w:t xml:space="preserve"> </w:t>
       </w:r>
@@ -218,7 +231,15 @@
         </w:numPr>
       </w:pPr>
       <w:r>
-        <w:t>Select Github, click “Refresh OAuth Token” -&gt; log in -&gt; Authorize</w:t>
+        <w:t xml:space="preserve">Select </w:t>
+      </w:r>
+      <w:proofErr w:type="spellStart"/>
+      <w:r>
+        <w:t>Github</w:t>
+      </w:r>
+      <w:proofErr w:type="spellEnd"/>
+      <w:r>
+        <w:t>, click “Refresh OAuth Token” -&gt; log in -&gt; Authorize</w:t>
       </w:r>
     </w:p>
     <w:p>
@@ -264,8 +285,13 @@
         </w:numPr>
       </w:pPr>
       <w:r>
-        <w:t>Add repository to Sourcetree</w:t>
-      </w:r>
+        <w:t xml:space="preserve">Add repository to </w:t>
+      </w:r>
+      <w:proofErr w:type="spellStart"/>
+      <w:r>
+        <w:t>Sourcetree</w:t>
+      </w:r>
+      <w:proofErr w:type="spellEnd"/>
     </w:p>
     <w:p>
       <w:pPr>
@@ -430,14 +456,6 @@
         <w:shd w:val="clear" w:color="auto" w:fill="E7E6E6" w:themeFill="background2"/>
       </w:pPr>
       <w:r>
-        <w:t>testing</w:t>
-      </w:r>
-    </w:p>
-    <w:p>
-      <w:pPr>
-        <w:shd w:val="clear" w:color="auto" w:fill="E7E6E6" w:themeFill="background2"/>
-      </w:pPr>
-      <w:r>
         <w:t>Number of students present:</w:t>
       </w:r>
       <w:r>
@@ -530,6 +548,7 @@
     <w:p/>
     <w:p>
       <w:r>
+        <w:lastRenderedPageBreak/>
         <w:t>In the remaining time or as homework until</w:t>
       </w:r>
       <w:r>
@@ -621,7 +640,44 @@
         </w:numPr>
       </w:pPr>
       <w:r>
-        <w:t>This will allow us to use Jupyter notebooks</w:t>
+        <w:t xml:space="preserve">This will allow us to use </w:t>
+      </w:r>
+      <w:proofErr w:type="spellStart"/>
+      <w:r>
+        <w:t>Jupyter</w:t>
+      </w:r>
+      <w:proofErr w:type="spellEnd"/>
+      <w:r>
+        <w:t xml:space="preserve"> notebooks</w:t>
+      </w:r>
+    </w:p>
+    <w:p>
+      <w:pPr>
+        <w:pStyle w:val="ListParagraph"/>
+        <w:numPr>
+          <w:ilvl w:val="0"/>
+          <w:numId w:val="4"/>
+        </w:numPr>
+      </w:pPr>
+      <w:r>
+        <w:t xml:space="preserve">install </w:t>
+      </w:r>
+      <w:proofErr w:type="spellStart"/>
+      <w:r>
+        <w:t>nbextentions</w:t>
+      </w:r>
+      <w:proofErr w:type="spellEnd"/>
+    </w:p>
+    <w:p>
+      <w:pPr>
+        <w:pStyle w:val="ListParagraph"/>
+        <w:numPr>
+          <w:ilvl w:val="1"/>
+          <w:numId w:val="4"/>
+        </w:numPr>
+      </w:pPr>
+      <w:r>
+        <w:t>https://jupyter-contrib-nbextensions.readthedocs.io/en/latest/install.html</w:t>
       </w:r>
     </w:p>
     <w:sectPr>

</xml_diff>